<commit_message>
paper updates and GEMMA/ bigRR overlap
</commit_message>
<xml_diff>
--- a/paper/resub/more GEMMA methods.docx
+++ b/paper/resub/more GEMMA methods.docx
@@ -230,7 +230,34 @@
         <w:t>I've attached a couple of Manhattan plots on the log10 scale for comparison.</w:t>
       </w:r>
     </w:p>
-    <w:p>
+    <w:p/>
+    <w:p>
+      <w:r>
+        <w:rPr>
+          <w:rFonts w:ascii="Calibri" w:hAnsi="Calibri" w:cs="Calibri"/>
+          <w:color w:val="1F497D"/>
+          <w:shd w:val="clear" w:color="auto" w:fill="FFFFFF"/>
+        </w:rPr>
+        <w:t xml:space="preserve">Do Gemma and </w:t>
+      </w:r>
+      <w:proofErr w:type="spellStart"/>
+      <w:r>
+        <w:rPr>
+          <w:rFonts w:ascii="Calibri" w:hAnsi="Calibri" w:cs="Calibri"/>
+          <w:color w:val="1F497D"/>
+          <w:shd w:val="clear" w:color="auto" w:fill="FFFFFF"/>
+        </w:rPr>
+        <w:t>bigRR</w:t>
+      </w:r>
+      <w:proofErr w:type="spellEnd"/>
+      <w:r>
+        <w:rPr>
+          <w:rFonts w:ascii="Calibri" w:hAnsi="Calibri" w:cs="Calibri"/>
+          <w:color w:val="1F497D"/>
+          <w:shd w:val="clear" w:color="auto" w:fill="FFFFFF"/>
+        </w:rPr>
+        <w:t xml:space="preserve"> find the same genes for the same traits?</w:t>
+      </w:r>
       <w:bookmarkStart w:id="0" w:name="_GoBack"/>
       <w:bookmarkEnd w:id="0"/>
     </w:p>

</xml_diff>